<commit_message>
så er den måske færdig
</commit_message>
<xml_diff>
--- a/Journal for I4IKN øvelse 8 og øvelse 9.docx
+++ b/Journal for I4IKN øvelse 8 og øvelse 9.docx
@@ -241,14 +241,27 @@
       <w:r>
         <w:t xml:space="preserve">Figur </w:t>
       </w:r>
-      <w:fldSimple w:instr=" SEQ Figur \* ARABIC ">
-        <w:r>
-          <w:rPr>
-            <w:noProof/>
-          </w:rPr>
-          <w:t>1</w:t>
-        </w:r>
-      </w:fldSimple>
+      <w:r>
+        <w:fldChar w:fldCharType="begin"/>
+      </w:r>
+      <w:r>
+        <w:instrText xml:space="preserve"> SEQ Figur \* ARABIC </w:instrText>
+      </w:r>
+      <w:r>
+        <w:fldChar w:fldCharType="separate"/>
+      </w:r>
+      <w:r>
+        <w:rPr>
+          <w:noProof/>
+        </w:rPr>
+        <w:t>1</w:t>
+      </w:r>
+      <w:r>
+        <w:rPr>
+          <w:noProof/>
+        </w:rPr>
+        <w:fldChar w:fldCharType="end"/>
+      </w:r>
       <w:bookmarkEnd w:id="0"/>
       <w:r>
         <w:t xml:space="preserve"> Protokol for TCP-overførsel</w:t>
@@ -337,8 +350,6 @@
       <w:r>
         <w:t xml:space="preserve"> og requester at hente cat.jpg. Filen findes, så serveren sender tilbage, at filen er 163267 bytes stor, hvorefter overførslen starter. Client udskriver så at filen er modtaget, og hvor mange bytes der blev modtaget.</w:t>
       </w:r>
-      <w:bookmarkStart w:id="1" w:name="_GoBack"/>
-      <w:bookmarkEnd w:id="1"/>
     </w:p>
     <w:p>
       <w:pPr>
@@ -403,30 +414,588 @@
       <w:pPr>
         <w:pStyle w:val="Caption"/>
       </w:pPr>
-      <w:bookmarkStart w:id="2" w:name="_Ref463271081"/>
+      <w:bookmarkStart w:id="1" w:name="_Ref463271081"/>
       <w:r>
         <w:t xml:space="preserve">Figur </w:t>
       </w:r>
-      <w:fldSimple w:instr=" SEQ Figur \* ARABIC ">
-        <w:r>
-          <w:rPr>
-            <w:noProof/>
-          </w:rPr>
-          <w:t>2</w:t>
-        </w:r>
-      </w:fldSimple>
+      <w:r>
+        <w:fldChar w:fldCharType="begin"/>
+      </w:r>
+      <w:r>
+        <w:instrText xml:space="preserve"> SEQ Figur \* ARABIC </w:instrText>
+      </w:r>
+      <w:r>
+        <w:fldChar w:fldCharType="separate"/>
+      </w:r>
+      <w:r>
+        <w:rPr>
+          <w:noProof/>
+        </w:rPr>
+        <w:t>2</w:t>
+      </w:r>
+      <w:r>
+        <w:rPr>
+          <w:noProof/>
+        </w:rPr>
+        <w:fldChar w:fldCharType="end"/>
+      </w:r>
+      <w:bookmarkEnd w:id="1"/>
+      <w:r>
+        <w:t xml:space="preserve"> – Overførsel af billede</w:t>
+      </w:r>
+    </w:p>
+    <w:p/>
+    <w:p>
+      <w:r>
+        <w:t xml:space="preserve"> </w:t>
+      </w:r>
+    </w:p>
+    <w:p>
+      <w:pPr>
+        <w:rPr>
+          <w:rFonts w:asciiTheme="majorHAnsi" w:eastAsiaTheme="majorEastAsia" w:hAnsiTheme="majorHAnsi" w:cstheme="majorBidi"/>
+          <w:color w:val="2E74B5" w:themeColor="accent1" w:themeShade="BF"/>
+          <w:sz w:val="32"/>
+          <w:szCs w:val="32"/>
+        </w:rPr>
+      </w:pPr>
+      <w:r>
+        <w:br w:type="page"/>
+      </w:r>
+    </w:p>
+    <w:p>
+      <w:pPr>
+        <w:pStyle w:val="Heading1"/>
+      </w:pPr>
+      <w:r>
+        <w:lastRenderedPageBreak/>
+        <w:t>Øvelse 9 – UDP/IP socket programmering</w:t>
+      </w:r>
+    </w:p>
+    <w:p>
+      <w:pPr>
+        <w:pStyle w:val="Heading2"/>
+      </w:pPr>
+      <w:r>
+        <w:t>Introduktion</w:t>
+      </w:r>
+    </w:p>
+    <w:p>
+      <w:pPr>
+        <w:rPr>
+          <w:i/>
+        </w:rPr>
+      </w:pPr>
+      <w:r>
+        <w:t xml:space="preserve">Der skal nu laves en UDP client og server, som vi vælger også at skrive i C#. Client skal kunne sende en forespørgsel til serveren, og der skal kunne understøttes én enkelt client. Der er mulighed for to forskellige forespørgsler: ”U” for at få information fra </w:t>
+      </w:r>
+      <w:r>
+        <w:rPr>
+          <w:i/>
+        </w:rPr>
+        <w:t>/proc/uptime</w:t>
+      </w:r>
+      <w:r>
+        <w:t xml:space="preserve">, og ”L” for </w:t>
+      </w:r>
+      <w:r>
+        <w:rPr>
+          <w:i/>
+        </w:rPr>
+        <w:t>/proc/loadavg</w:t>
+      </w:r>
+      <w:r>
+        <w:rPr>
+          <w:i/>
+        </w:rPr>
+        <w:t>.</w:t>
+      </w:r>
+    </w:p>
+    <w:p>
+      <w:pPr>
+        <w:pStyle w:val="Heading2"/>
+      </w:pPr>
+      <w:r>
+        <w:t>Funktionalitet</w:t>
+      </w:r>
+    </w:p>
+    <w:p>
+      <w:pPr>
+        <w:pStyle w:val="Heading3"/>
+      </w:pPr>
+      <w:r>
+        <w:t>Server</w:t>
+      </w:r>
+    </w:p>
+    <w:p>
+      <w:r>
+        <w:t xml:space="preserve">Serveren fungerer iterativt ved hele tiden at vente på forespørgsler fra en klient. Der </w:t>
+      </w:r>
+      <w:r>
+        <w:t xml:space="preserve">modtages en forespørgsel som decodes, for at finde ud af hvad der skal sendes til klienten. Der åbnes en filestream til at læse </w:t>
+      </w:r>
+      <w:r>
+        <w:rPr>
+          <w:i/>
+        </w:rPr>
+        <w:t>/proc/loadavg</w:t>
+      </w:r>
+      <w:r>
+        <w:rPr>
+          <w:i/>
+        </w:rPr>
+        <w:t xml:space="preserve"> </w:t>
+      </w:r>
+      <w:r>
+        <w:t xml:space="preserve">eller </w:t>
+      </w:r>
+      <w:r>
+        <w:rPr>
+          <w:i/>
+        </w:rPr>
+        <w:t>/proc/uptime</w:t>
+      </w:r>
+      <w:r>
+        <w:rPr>
+          <w:i/>
+        </w:rPr>
+        <w:t xml:space="preserve">. </w:t>
+      </w:r>
+      <w:r>
+        <w:t>Den information lægges i et bytearray, som sendes tilbage til klienten. Nu er serveren klar til at modtage en ny forespørgsel.</w:t>
+      </w:r>
+    </w:p>
+    <w:p>
+      <w:pPr>
+        <w:pStyle w:val="Heading3"/>
+      </w:pPr>
+      <w:r>
+        <w:t>Klient</w:t>
+      </w:r>
+    </w:p>
+    <w:p>
+      <w:r>
+        <w:t>Klienten kan sende en forespørgsel til en</w:t>
+      </w:r>
+      <w:r>
+        <w:t xml:space="preserve"> specifik</w:t>
+      </w:r>
+      <w:r>
+        <w:t xml:space="preserve"> server ved at indtaste serverens IP samt et ’U’ eller ’L’. I koden er porten hardcoded til 9000.</w:t>
+      </w:r>
+      <w:r>
+        <w:t xml:space="preserve"> Forespørgslen encodes til bytes for at kunne sende den. Når forespørgslen er sendt afsted, venter klienten på svar fra serveren.</w:t>
+      </w:r>
+    </w:p>
+    <w:p>
+      <w:pPr>
+        <w:pStyle w:val="Heading3"/>
+      </w:pPr>
+      <w:r>
+        <w:t>Eksempel på test</w:t>
+      </w:r>
+    </w:p>
+    <w:p>
+      <w:r>
+        <w:rPr>
+          <w:noProof/>
+        </w:rPr>
+        <mc:AlternateContent>
+          <mc:Choice Requires="wps">
+            <w:drawing>
+              <wp:anchor distT="0" distB="0" distL="114300" distR="114300" simplePos="0" relativeHeight="251661312" behindDoc="1" locked="0" layoutInCell="1" allowOverlap="1" wp14:anchorId="553E63CE" wp14:editId="5587A795">
+                <wp:simplePos x="0" y="0"/>
+                <wp:positionH relativeFrom="column">
+                  <wp:posOffset>0</wp:posOffset>
+                </wp:positionH>
+                <wp:positionV relativeFrom="paragraph">
+                  <wp:posOffset>3117215</wp:posOffset>
+                </wp:positionV>
+                <wp:extent cx="2705100" cy="635"/>
+                <wp:effectExtent l="0" t="0" r="0" b="0"/>
+                <wp:wrapTight wrapText="bothSides">
+                  <wp:wrapPolygon edited="0">
+                    <wp:start x="0" y="0"/>
+                    <wp:lineTo x="0" y="21600"/>
+                    <wp:lineTo x="21600" y="21600"/>
+                    <wp:lineTo x="21600" y="0"/>
+                  </wp:wrapPolygon>
+                </wp:wrapTight>
+                <wp:docPr id="5" name="Text Box 5"/>
+                <wp:cNvGraphicFramePr/>
+                <a:graphic xmlns:a="http://schemas.openxmlformats.org/drawingml/2006/main">
+                  <a:graphicData uri="http://schemas.microsoft.com/office/word/2010/wordprocessingShape">
+                    <wps:wsp>
+                      <wps:cNvSpPr txBox="1"/>
+                      <wps:spPr>
+                        <a:xfrm>
+                          <a:off x="0" y="0"/>
+                          <a:ext cx="2705100" cy="635"/>
+                        </a:xfrm>
+                        <a:prstGeom prst="rect">
+                          <a:avLst/>
+                        </a:prstGeom>
+                        <a:solidFill>
+                          <a:prstClr val="white"/>
+                        </a:solidFill>
+                        <a:ln>
+                          <a:noFill/>
+                        </a:ln>
+                        <a:effectLst/>
+                      </wps:spPr>
+                      <wps:txbx>
+                        <w:txbxContent>
+                          <w:p>
+                            <w:pPr>
+                              <w:pStyle w:val="Caption"/>
+                              <w:rPr>
+                                <w:noProof/>
+                              </w:rPr>
+                            </w:pPr>
+                            <w:r>
+                              <w:t xml:space="preserve">Figur </w:t>
+                            </w:r>
+                            <w:fldSimple w:instr=" SEQ Figur \* ARABIC ">
+                              <w:r>
+                                <w:rPr>
+                                  <w:noProof/>
+                                </w:rPr>
+                                <w:t>3</w:t>
+                              </w:r>
+                            </w:fldSimple>
+                            <w:r>
+                              <w:t xml:space="preserve"> – UDP client</w:t>
+                            </w:r>
+                          </w:p>
+                        </w:txbxContent>
+                      </wps:txbx>
+                      <wps:bodyPr rot="0" spcFirstLastPara="0" vertOverflow="overflow" horzOverflow="overflow" vert="horz" wrap="square" lIns="0" tIns="0" rIns="0" bIns="0" numCol="1" spcCol="0" rtlCol="0" fromWordArt="0" anchor="t" anchorCtr="0" forceAA="0" compatLnSpc="1">
+                        <a:prstTxWarp prst="textNoShape">
+                          <a:avLst/>
+                        </a:prstTxWarp>
+                        <a:spAutoFit/>
+                      </wps:bodyPr>
+                    </wps:wsp>
+                  </a:graphicData>
+                </a:graphic>
+              </wp:anchor>
+            </w:drawing>
+          </mc:Choice>
+          <mc:Fallback>
+            <w:pict>
+              <v:shapetype w14:anchorId="553E63CE" id="_x0000_t202" coordsize="21600,21600" o:spt="202" path="m,l,21600r21600,l21600,xe">
+                <v:stroke joinstyle="miter"/>
+                <v:path gradientshapeok="t" o:connecttype="rect"/>
+              </v:shapetype>
+              <v:shape id="Text Box 5" o:spid="_x0000_s1026" type="#_x0000_t202" style="position:absolute;margin-left:0;margin-top:245.45pt;width:213pt;height:.05pt;z-index:-251655168;visibility:visible;mso-wrap-style:square;mso-wrap-distance-left:9pt;mso-wrap-distance-top:0;mso-wrap-distance-right:9pt;mso-wrap-distance-bottom:0;mso-position-horizontal:absolute;mso-position-horizontal-relative:text;mso-position-vertical:absolute;mso-position-vertical-relative:text;v-text-anchor:top" o:gfxdata="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" stroked="f">
+                <v:textbox style="mso-fit-shape-to-text:t" inset="0,0,0,0">
+                  <w:txbxContent>
+                    <w:p>
+                      <w:pPr>
+                        <w:pStyle w:val="Caption"/>
+                        <w:rPr>
+                          <w:noProof/>
+                        </w:rPr>
+                      </w:pPr>
+                      <w:r>
+                        <w:t xml:space="preserve">Figur </w:t>
+                      </w:r>
+                      <w:fldSimple w:instr=" SEQ Figur \* ARABIC ">
+                        <w:r>
+                          <w:rPr>
+                            <w:noProof/>
+                          </w:rPr>
+                          <w:t>3</w:t>
+                        </w:r>
+                      </w:fldSimple>
+                      <w:r>
+                        <w:t xml:space="preserve"> – UDP client</w:t>
+                      </w:r>
+                    </w:p>
+                  </w:txbxContent>
+                </v:textbox>
+                <w10:wrap type="tight"/>
+              </v:shape>
+            </w:pict>
+          </mc:Fallback>
+        </mc:AlternateContent>
+      </w:r>
+      <w:r>
+        <w:rPr>
+          <w:noProof/>
+          <w:lang w:eastAsia="da-DK"/>
+        </w:rPr>
+        <w:drawing>
+          <wp:anchor distT="0" distB="0" distL="114300" distR="114300" simplePos="0" relativeHeight="251659264" behindDoc="1" locked="0" layoutInCell="1" allowOverlap="1" wp14:anchorId="10442075" wp14:editId="209DE57F">
+            <wp:simplePos x="0" y="0"/>
+            <wp:positionH relativeFrom="margin">
+              <wp:align>left</wp:align>
+            </wp:positionH>
+            <wp:positionV relativeFrom="paragraph">
+              <wp:posOffset>250190</wp:posOffset>
+            </wp:positionV>
+            <wp:extent cx="2705100" cy="2809875"/>
+            <wp:effectExtent l="0" t="0" r="0" b="9525"/>
+            <wp:wrapTight wrapText="bothSides">
+              <wp:wrapPolygon edited="0">
+                <wp:start x="0" y="0"/>
+                <wp:lineTo x="0" y="21527"/>
+                <wp:lineTo x="21448" y="21527"/>
+                <wp:lineTo x="21448" y="0"/>
+                <wp:lineTo x="0" y="0"/>
+              </wp:wrapPolygon>
+            </wp:wrapTight>
+            <wp:docPr id="2" name="Picture 2"/>
+            <wp:cNvGraphicFramePr>
+              <a:graphicFrameLocks xmlns:a="http://schemas.openxmlformats.org/drawingml/2006/main" noChangeAspect="1"/>
+            </wp:cNvGraphicFramePr>
+            <a:graphic xmlns:a="http://schemas.openxmlformats.org/drawingml/2006/main">
+              <a:graphicData uri="http://schemas.openxmlformats.org/drawingml/2006/picture">
+                <pic:pic xmlns:pic="http://schemas.openxmlformats.org/drawingml/2006/picture">
+                  <pic:nvPicPr>
+                    <pic:cNvPr id="2" name="14625382_10154589619466506_2016913082_n.png"/>
+                    <pic:cNvPicPr/>
+                  </pic:nvPicPr>
+                  <pic:blipFill rotWithShape="1">
+                    <a:blip r:embed="rId8">
+                      <a:extLst>
+                        <a:ext uri="{28A0092B-C50C-407E-A947-70E740481C1C}">
+                          <a14:useLocalDpi xmlns:a14="http://schemas.microsoft.com/office/drawing/2010/main" val="0"/>
+                        </a:ext>
+                      </a:extLst>
+                    </a:blip>
+                    <a:srcRect r="29353"/>
+                    <a:stretch/>
+                  </pic:blipFill>
+                  <pic:spPr bwMode="auto">
+                    <a:xfrm>
+                      <a:off x="0" y="0"/>
+                      <a:ext cx="2705100" cy="2809875"/>
+                    </a:xfrm>
+                    <a:prstGeom prst="rect">
+                      <a:avLst/>
+                    </a:prstGeom>
+                    <a:ln>
+                      <a:noFill/>
+                    </a:ln>
+                    <a:extLst>
+                      <a:ext uri="{53640926-AAD7-44D8-BBD7-CCE9431645EC}">
+                        <a14:shadowObscured xmlns:a14="http://schemas.microsoft.com/office/drawing/2010/main"/>
+                      </a:ext>
+                    </a:extLst>
+                  </pic:spPr>
+                </pic:pic>
+              </a:graphicData>
+            </a:graphic>
+            <wp14:sizeRelH relativeFrom="page">
+              <wp14:pctWidth>0</wp14:pctWidth>
+            </wp14:sizeRelH>
+            <wp14:sizeRelV relativeFrom="page">
+              <wp14:pctHeight>0</wp14:pctHeight>
+            </wp14:sizeRelV>
+          </wp:anchor>
+        </w:drawing>
+      </w:r>
+      <w:r>
+        <w:t>Nedenfor kan en test af systemet ses, hvor det ene billede er klient, og det andet er server.</w:t>
+      </w:r>
+    </w:p>
+    <w:p>
+      <w:pPr>
+        <w:keepNext/>
+      </w:pPr>
+      <w:bookmarkStart w:id="2" w:name="_GoBack"/>
       <w:bookmarkEnd w:id="2"/>
       <w:r>
-        <w:t xml:space="preserve"> – Overførsel af billede</w:t>
-      </w:r>
-    </w:p>
-    <w:p/>
-    <w:p>
-      <w:r>
-        <w:t xml:space="preserve"> </w:t>
-      </w:r>
-    </w:p>
-    <w:p/>
+        <w:rPr>
+          <w:noProof/>
+        </w:rPr>
+        <mc:AlternateContent>
+          <mc:Choice Requires="wps">
+            <w:drawing>
+              <wp:anchor distT="0" distB="0" distL="114300" distR="114300" simplePos="0" relativeHeight="251663360" behindDoc="1" locked="0" layoutInCell="1" allowOverlap="1" wp14:anchorId="0FA4824B" wp14:editId="35273896">
+                <wp:simplePos x="0" y="0"/>
+                <wp:positionH relativeFrom="column">
+                  <wp:posOffset>2900680</wp:posOffset>
+                </wp:positionH>
+                <wp:positionV relativeFrom="paragraph">
+                  <wp:posOffset>2821940</wp:posOffset>
+                </wp:positionV>
+                <wp:extent cx="3219450" cy="635"/>
+                <wp:effectExtent l="0" t="0" r="0" b="0"/>
+                <wp:wrapTight wrapText="bothSides">
+                  <wp:wrapPolygon edited="0">
+                    <wp:start x="0" y="0"/>
+                    <wp:lineTo x="0" y="21600"/>
+                    <wp:lineTo x="21600" y="21600"/>
+                    <wp:lineTo x="21600" y="0"/>
+                  </wp:wrapPolygon>
+                </wp:wrapTight>
+                <wp:docPr id="6" name="Text Box 6"/>
+                <wp:cNvGraphicFramePr/>
+                <a:graphic xmlns:a="http://schemas.openxmlformats.org/drawingml/2006/main">
+                  <a:graphicData uri="http://schemas.microsoft.com/office/word/2010/wordprocessingShape">
+                    <wps:wsp>
+                      <wps:cNvSpPr txBox="1"/>
+                      <wps:spPr>
+                        <a:xfrm>
+                          <a:off x="0" y="0"/>
+                          <a:ext cx="3219450" cy="635"/>
+                        </a:xfrm>
+                        <a:prstGeom prst="rect">
+                          <a:avLst/>
+                        </a:prstGeom>
+                        <a:solidFill>
+                          <a:prstClr val="white"/>
+                        </a:solidFill>
+                        <a:ln>
+                          <a:noFill/>
+                        </a:ln>
+                        <a:effectLst/>
+                      </wps:spPr>
+                      <wps:txbx>
+                        <w:txbxContent>
+                          <w:p>
+                            <w:pPr>
+                              <w:pStyle w:val="Caption"/>
+                              <w:rPr>
+                                <w:noProof/>
+                              </w:rPr>
+                            </w:pPr>
+                            <w:r>
+                              <w:t xml:space="preserve">Figur </w:t>
+                            </w:r>
+                            <w:fldSimple w:instr=" SEQ Figur \* ARABIC ">
+                              <w:r>
+                                <w:rPr>
+                                  <w:noProof/>
+                                </w:rPr>
+                                <w:t>4</w:t>
+                              </w:r>
+                            </w:fldSimple>
+                            <w:r>
+                              <w:t xml:space="preserve"> – UDP server</w:t>
+                            </w:r>
+                          </w:p>
+                        </w:txbxContent>
+                      </wps:txbx>
+                      <wps:bodyPr rot="0" spcFirstLastPara="0" vertOverflow="overflow" horzOverflow="overflow" vert="horz" wrap="square" lIns="0" tIns="0" rIns="0" bIns="0" numCol="1" spcCol="0" rtlCol="0" fromWordArt="0" anchor="t" anchorCtr="0" forceAA="0" compatLnSpc="1">
+                        <a:prstTxWarp prst="textNoShape">
+                          <a:avLst/>
+                        </a:prstTxWarp>
+                        <a:spAutoFit/>
+                      </wps:bodyPr>
+                    </wps:wsp>
+                  </a:graphicData>
+                </a:graphic>
+              </wp:anchor>
+            </w:drawing>
+          </mc:Choice>
+          <mc:Fallback>
+            <w:pict>
+              <v:shape w14:anchorId="0FA4824B" id="Text Box 6" o:spid="_x0000_s1027" type="#_x0000_t202" style="position:absolute;margin-left:228.4pt;margin-top:222.2pt;width:253.5pt;height:.05pt;z-index:-251653120;visibility:visible;mso-wrap-style:square;mso-wrap-distance-left:9pt;mso-wrap-distance-top:0;mso-wrap-distance-right:9pt;mso-wrap-distance-bottom:0;mso-position-horizontal:absolute;mso-position-horizontal-relative:text;mso-position-vertical:absolute;mso-position-vertical-relative:text;v-text-anchor:top" o:gfxdata="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" stroked="f">
+                <v:textbox style="mso-fit-shape-to-text:t" inset="0,0,0,0">
+                  <w:txbxContent>
+                    <w:p>
+                      <w:pPr>
+                        <w:pStyle w:val="Caption"/>
+                        <w:rPr>
+                          <w:noProof/>
+                        </w:rPr>
+                      </w:pPr>
+                      <w:r>
+                        <w:t xml:space="preserve">Figur </w:t>
+                      </w:r>
+                      <w:fldSimple w:instr=" SEQ Figur \* ARABIC ">
+                        <w:r>
+                          <w:rPr>
+                            <w:noProof/>
+                          </w:rPr>
+                          <w:t>4</w:t>
+                        </w:r>
+                      </w:fldSimple>
+                      <w:r>
+                        <w:t xml:space="preserve"> – UDP server</w:t>
+                      </w:r>
+                    </w:p>
+                  </w:txbxContent>
+                </v:textbox>
+                <w10:wrap type="tight"/>
+              </v:shape>
+            </w:pict>
+          </mc:Fallback>
+        </mc:AlternateContent>
+      </w:r>
+      <w:r>
+        <w:rPr>
+          <w:noProof/>
+          <w:lang w:eastAsia="da-DK"/>
+        </w:rPr>
+        <w:drawing>
+          <wp:anchor distT="0" distB="0" distL="114300" distR="114300" simplePos="0" relativeHeight="251658240" behindDoc="1" locked="0" layoutInCell="1" allowOverlap="1" wp14:anchorId="0B46BC85" wp14:editId="33BAF79C">
+            <wp:simplePos x="0" y="0"/>
+            <wp:positionH relativeFrom="margin">
+              <wp:align>right</wp:align>
+            </wp:positionH>
+            <wp:positionV relativeFrom="paragraph">
+              <wp:posOffset>1488440</wp:posOffset>
+            </wp:positionV>
+            <wp:extent cx="3219450" cy="1276350"/>
+            <wp:effectExtent l="0" t="0" r="0" b="0"/>
+            <wp:wrapTight wrapText="bothSides">
+              <wp:wrapPolygon edited="0">
+                <wp:start x="0" y="0"/>
+                <wp:lineTo x="0" y="21278"/>
+                <wp:lineTo x="21472" y="21278"/>
+                <wp:lineTo x="21472" y="0"/>
+                <wp:lineTo x="0" y="0"/>
+              </wp:wrapPolygon>
+            </wp:wrapTight>
+            <wp:docPr id="1" name="Picture 1"/>
+            <wp:cNvGraphicFramePr>
+              <a:graphicFrameLocks xmlns:a="http://schemas.openxmlformats.org/drawingml/2006/main" noChangeAspect="1"/>
+            </wp:cNvGraphicFramePr>
+            <a:graphic xmlns:a="http://schemas.openxmlformats.org/drawingml/2006/main">
+              <a:graphicData uri="http://schemas.openxmlformats.org/drawingml/2006/picture">
+                <pic:pic xmlns:pic="http://schemas.openxmlformats.org/drawingml/2006/picture">
+                  <pic:nvPicPr>
+                    <pic:cNvPr id="1" name="14620011_10154589619461506_2145951775_n.png"/>
+                    <pic:cNvPicPr/>
+                  </pic:nvPicPr>
+                  <pic:blipFill>
+                    <a:blip r:embed="rId9">
+                      <a:extLst>
+                        <a:ext uri="{28A0092B-C50C-407E-A947-70E740481C1C}">
+                          <a14:useLocalDpi xmlns:a14="http://schemas.microsoft.com/office/drawing/2010/main" val="0"/>
+                        </a:ext>
+                      </a:extLst>
+                    </a:blip>
+                    <a:stretch>
+                      <a:fillRect/>
+                    </a:stretch>
+                  </pic:blipFill>
+                  <pic:spPr>
+                    <a:xfrm>
+                      <a:off x="0" y="0"/>
+                      <a:ext cx="3219450" cy="1276350"/>
+                    </a:xfrm>
+                    <a:prstGeom prst="rect">
+                      <a:avLst/>
+                    </a:prstGeom>
+                  </pic:spPr>
+                </pic:pic>
+              </a:graphicData>
+            </a:graphic>
+            <wp14:sizeRelH relativeFrom="page">
+              <wp14:pctWidth>0</wp14:pctWidth>
+            </wp14:sizeRelH>
+            <wp14:sizeRelV relativeFrom="page">
+              <wp14:pctHeight>0</wp14:pctHeight>
+            </wp14:sizeRelV>
+          </wp:anchor>
+        </w:drawing>
+      </w:r>
+    </w:p>
     <w:sectPr>
       <w:pgSz w:w="11906" w:h="16838"/>
       <w:pgMar w:top="1701" w:right="1134" w:bottom="1701" w:left="1134" w:header="708" w:footer="708" w:gutter="0"/>
@@ -924,6 +1493,28 @@
       <w:szCs w:val="26"/>
     </w:rPr>
   </w:style>
+  <w:style w:type="paragraph" w:styleId="Heading3">
+    <w:name w:val="heading 3"/>
+    <w:basedOn w:val="Normal"/>
+    <w:next w:val="Normal"/>
+    <w:link w:val="Heading3Char"/>
+    <w:uiPriority w:val="9"/>
+    <w:unhideWhenUsed/>
+    <w:qFormat/>
+    <w:rsid w:val="006259F9"/>
+    <w:pPr>
+      <w:keepNext/>
+      <w:keepLines/>
+      <w:spacing w:before="40" w:after="0"/>
+      <w:outlineLvl w:val="2"/>
+    </w:pPr>
+    <w:rPr>
+      <w:rFonts w:asciiTheme="majorHAnsi" w:eastAsiaTheme="majorEastAsia" w:hAnsiTheme="majorHAnsi" w:cstheme="majorBidi"/>
+      <w:color w:val="1F4D78" w:themeColor="accent1" w:themeShade="7F"/>
+      <w:sz w:val="24"/>
+      <w:szCs w:val="24"/>
+    </w:rPr>
+  </w:style>
   <w:style w:type="character" w:default="1" w:styleId="DefaultParagraphFont">
     <w:name w:val="Default Paragraph Font"/>
     <w:uiPriority w:val="1"/>
@@ -1086,6 +1677,19 @@
     <w:rsid w:val="005E7A64"/>
     <w:rPr>
       <w:vertAlign w:val="superscript"/>
+    </w:rPr>
+  </w:style>
+  <w:style w:type="character" w:customStyle="1" w:styleId="Heading3Char">
+    <w:name w:val="Heading 3 Char"/>
+    <w:basedOn w:val="DefaultParagraphFont"/>
+    <w:link w:val="Heading3"/>
+    <w:uiPriority w:val="9"/>
+    <w:rsid w:val="006259F9"/>
+    <w:rPr>
+      <w:rFonts w:asciiTheme="majorHAnsi" w:eastAsiaTheme="majorEastAsia" w:hAnsiTheme="majorHAnsi" w:cstheme="majorBidi"/>
+      <w:color w:val="1F4D78" w:themeColor="accent1" w:themeShade="7F"/>
+      <w:sz w:val="24"/>
+      <w:szCs w:val="24"/>
     </w:rPr>
   </w:style>
 </w:styles>

</xml_diff>